<commit_message>
Update response to reviewers after recent release
</commit_message>
<xml_diff>
--- a/JBrowseR-response-to-reviewers.docx
+++ b/JBrowseR-response-to-reviewers.docx
@@ -411,7 +411,13 @@
         <w:t xml:space="preserve"> is actively developed and maintained, and this feature has been a high priority on our project roadmap. We are excited to say that we have implemented this feature</w:t>
       </w:r>
       <w:r>
-        <w:t xml:space="preserve"> (available in development release and upcoming CRAN release)</w:t>
+        <w:t xml:space="preserve"> (available in </w:t>
+      </w:r>
+      <w:r>
+        <w:t>most recent</w:t>
+      </w:r>
+      <w:r>
+        <w:t xml:space="preserve"> CRAN release)</w:t>
       </w:r>
       <w:r>
         <w:t xml:space="preserve">, and users can now create tracks from R data frames. We chose to focus on data frames as they are a core data structure in the base R language. There are existing tools for converting between data frames and </w:t>
@@ -490,7 +496,13 @@
     <w:p/>
     <w:p>
       <w:r>
-        <w:t>We appreciate another thoughtful consideration about the package functionality from the reviewer. This is another feature that has been on our roadmap that we have recently implemented (available in development release and upcoming CRAN release). We use the Shiny messag</w:t>
+        <w:t xml:space="preserve">We appreciate another thoughtful consideration about the package functionality from the reviewer. This is another feature that has been on our roadmap that we have recently implemented (available in </w:t>
+      </w:r>
+      <w:r>
+        <w:t>most recent</w:t>
+      </w:r>
+      <w:r>
+        <w:t xml:space="preserve"> CRAN release). We use the Shiny messag</w:t>
       </w:r>
       <w:r>
         <w:t>ing</w:t>
@@ -1044,6 +1056,7 @@
   <w:style w:type="character" w:default="1" w:styleId="DefaultParagraphFont">
     <w:name w:val="Default Paragraph Font"/>
     <w:uiPriority w:val="1"/>
+    <w:semiHidden/>
     <w:unhideWhenUsed/>
   </w:style>
   <w:style w:type="table" w:default="1" w:styleId="TableNormal">

</xml_diff>